<commit_message>
Documentation for new version
</commit_message>
<xml_diff>
--- a/Documentation/HelpDE-1 Kategorieübersicht.docx
+++ b/Documentation/HelpDE-1 Kategorieübersicht.docx
@@ -1,6 +1,6 @@
 
 <file path=word/document.xml><?xml version="1.0" encoding="utf-8"?>
-<w:document xmlns:wpc="http://schemas.microsoft.com/office/word/2010/wordprocessingCanvas" xmlns:cx="http://schemas.microsoft.com/office/drawing/2014/chartex" xmlns:cx1="http://schemas.microsoft.com/office/drawing/2015/9/8/chartex" xmlns:cx2="http://schemas.microsoft.com/office/drawing/2015/10/21/chartex" xmlns:cx3="http://schemas.microsoft.com/office/drawing/2016/5/9/chartex" xmlns:cx4="http://schemas.microsoft.com/office/drawing/2016/5/10/chartex" xmlns:cx5="http://schemas.microsoft.com/office/drawing/2016/5/11/chartex" xmlns:cx6="http://schemas.microsoft.com/office/drawing/2016/5/12/chartex" xmlns:cx7="http://schemas.microsoft.com/office/drawing/2016/5/13/chartex" xmlns:cx8="http://schemas.microsoft.com/office/drawing/2016/5/14/chartex" xmlns:mc="http://schemas.openxmlformats.org/markup-compatibility/2006" xmlns:aink="http://schemas.microsoft.com/office/drawing/2016/ink" xmlns:am3d="http://schemas.microsoft.com/office/drawing/2017/model3d" xmlns:o="urn:schemas-microsoft-com:office:office" xmlns:r="http://schemas.openxmlformats.org/officeDocument/2006/relationships" xmlns:m="http://schemas.openxmlformats.org/officeDocument/2006/math" xmlns:v="urn:schemas-microsoft-com:vml" xmlns:wp14="http://schemas.microsoft.com/office/word/2010/wordprocessingDrawing" xmlns:wp="http://schemas.openxmlformats.org/drawingml/2006/wordprocessingDrawing" xmlns:w10="urn:schemas-microsoft-com:office:word" xmlns:w="http://schemas.openxmlformats.org/wordprocessingml/2006/main" xmlns:w14="http://schemas.microsoft.com/office/word/2010/wordml" xmlns:w15="http://schemas.microsoft.com/office/word/2012/wordml" xmlns:w16cex="http://schemas.microsoft.com/office/word/2018/wordml/cex" xmlns:w16cid="http://schemas.microsoft.com/office/word/2016/wordml/cid" xmlns:w16="http://schemas.microsoft.com/office/word/2018/wordml" xmlns:w16se="http://schemas.microsoft.com/office/word/2015/wordml/symex" xmlns:wpg="http://schemas.microsoft.com/office/word/2010/wordprocessingGroup" xmlns:wpi="http://schemas.microsoft.com/office/word/2010/wordprocessingInk" xmlns:wne="http://schemas.microsoft.com/office/word/2006/wordml" xmlns:wps="http://schemas.microsoft.com/office/word/2010/wordprocessingShape" mc:Ignorable="w14 w15 w16se w16cid w16 w16cex wp14">
+<w:document xmlns:wpc="http://schemas.microsoft.com/office/word/2010/wordprocessingCanvas" xmlns:cx="http://schemas.microsoft.com/office/drawing/2014/chartex" xmlns:cx1="http://schemas.microsoft.com/office/drawing/2015/9/8/chartex" xmlns:cx2="http://schemas.microsoft.com/office/drawing/2015/10/21/chartex" xmlns:cx3="http://schemas.microsoft.com/office/drawing/2016/5/9/chartex" xmlns:cx4="http://schemas.microsoft.com/office/drawing/2016/5/10/chartex" xmlns:cx5="http://schemas.microsoft.com/office/drawing/2016/5/11/chartex" xmlns:cx6="http://schemas.microsoft.com/office/drawing/2016/5/12/chartex" xmlns:cx7="http://schemas.microsoft.com/office/drawing/2016/5/13/chartex" xmlns:cx8="http://schemas.microsoft.com/office/drawing/2016/5/14/chartex" xmlns:mc="http://schemas.openxmlformats.org/markup-compatibility/2006" xmlns:aink="http://schemas.microsoft.com/office/drawing/2016/ink" xmlns:am3d="http://schemas.microsoft.com/office/drawing/2017/model3d" xmlns:o="urn:schemas-microsoft-com:office:office" xmlns:r="http://schemas.openxmlformats.org/officeDocument/2006/relationships" xmlns:m="http://schemas.openxmlformats.org/officeDocument/2006/math" xmlns:v="urn:schemas-microsoft-com:vml" xmlns:wp14="http://schemas.microsoft.com/office/word/2010/wordprocessingDrawing" xmlns:wp="http://schemas.openxmlformats.org/drawingml/2006/wordprocessingDrawing" xmlns:w10="urn:schemas-microsoft-com:office:word" xmlns:w="http://schemas.openxmlformats.org/wordprocessingml/2006/main" xmlns:w14="http://schemas.microsoft.com/office/word/2010/wordml" xmlns:w15="http://schemas.microsoft.com/office/word/2012/wordml" xmlns:w16cex="http://schemas.microsoft.com/office/word/2018/wordml/cex" xmlns:w16cid="http://schemas.microsoft.com/office/word/2016/wordml/cid" xmlns:w16="http://schemas.microsoft.com/office/word/2018/wordml" xmlns:w16sdtdh="http://schemas.microsoft.com/office/word/2020/wordml/sdtdatahash" xmlns:w16se="http://schemas.microsoft.com/office/word/2015/wordml/symex" xmlns:wpg="http://schemas.microsoft.com/office/word/2010/wordprocessingGroup" xmlns:wpi="http://schemas.microsoft.com/office/word/2010/wordprocessingInk" xmlns:wne="http://schemas.microsoft.com/office/word/2006/wordml" xmlns:wps="http://schemas.microsoft.com/office/word/2010/wordprocessingShape" mc:Ignorable="w14 w15 w16se w16cid w16 w16cex w16sdtdh wp14">
   <w:body>
     <w:p>
       <w:pPr>
@@ -82,11 +82,14 @@
     </w:p>
     <w:p>
       <w:r>
+        <w:rPr>
+          <w:noProof/>
+        </w:rPr>
         <w:drawing>
-          <wp:inline distT="0" distB="0" distL="0" distR="0" wp14:anchorId="305BD495" wp14:editId="04C4FABE">
-            <wp:extent cx="1654950" cy="2533650"/>
-            <wp:effectExtent l="0" t="0" r="2540" b="0"/>
-            <wp:docPr id="1" name="Grafik 1"/>
+          <wp:inline distT="0" distB="0" distL="0" distR="0" wp14:anchorId="3BE79DDA" wp14:editId="3D7CF7E6">
+            <wp:extent cx="1747644" cy="2362200"/>
+            <wp:effectExtent l="0" t="0" r="5080" b="0"/>
+            <wp:docPr id="5" name="Grafik 5"/>
             <wp:cNvGraphicFramePr>
               <a:graphicFrameLocks xmlns:a="http://schemas.openxmlformats.org/drawingml/2006/main" noChangeAspect="1"/>
             </wp:cNvGraphicFramePr>
@@ -106,7 +109,7 @@
                   <pic:spPr>
                     <a:xfrm>
                       <a:off x="0" y="0"/>
-                      <a:ext cx="1673716" cy="2562379"/>
+                      <a:ext cx="1759689" cy="2378480"/>
                     </a:xfrm>
                     <a:prstGeom prst="rect">
                       <a:avLst/>
@@ -333,29 +336,64 @@
     </w:p>
     <w:p>
       <w:pPr>
-        <w:pStyle w:val="Listenabsatz"/>
-        <w:numPr>
-          <w:ilvl w:val="0"/>
-          <w:numId w:val="2"/>
-        </w:numPr>
-      </w:pPr>
+        <w:pStyle w:val="berschrift1"/>
+      </w:pPr>
+      <w:r>
+        <w:t>Rezeptsuche</w:t>
+      </w:r>
+    </w:p>
+    <w:p/>
+    <w:p>
       <w:r>
         <w:rPr>
-          <w:i/>
+          <w:noProof/>
         </w:rPr>
-        <w:t>Einstellungen</w:t>
-      </w:r>
-      <w:r>
-        <w:t>:</w:t>
-      </w:r>
-      <w:r>
-        <w:t xml:space="preserve"> Öffnet den Dialog mit den Programmeinstellungen</w:t>
-      </w:r>
-      <w:r>
-        <w:t xml:space="preserve"> (s.u.)</w:t>
-      </w:r>
-      <w:r>
-        <w:t>.</w:t>
+        <w:drawing>
+          <wp:inline distT="0" distB="0" distL="0" distR="0" wp14:anchorId="677E29D4" wp14:editId="6E17AA07">
+            <wp:extent cx="3038899" cy="409632"/>
+            <wp:effectExtent l="0" t="0" r="9525" b="9525"/>
+            <wp:docPr id="1" name="Grafik 1"/>
+            <wp:cNvGraphicFramePr>
+              <a:graphicFrameLocks xmlns:a="http://schemas.openxmlformats.org/drawingml/2006/main" noChangeAspect="1"/>
+            </wp:cNvGraphicFramePr>
+            <a:graphic xmlns:a="http://schemas.openxmlformats.org/drawingml/2006/main">
+              <a:graphicData uri="http://schemas.openxmlformats.org/drawingml/2006/picture">
+                <pic:pic xmlns:pic="http://schemas.openxmlformats.org/drawingml/2006/picture">
+                  <pic:nvPicPr>
+                    <pic:cNvPr id="1" name=""/>
+                    <pic:cNvPicPr/>
+                  </pic:nvPicPr>
+                  <pic:blipFill>
+                    <a:blip r:embed="rId8"/>
+                    <a:stretch>
+                      <a:fillRect/>
+                    </a:stretch>
+                  </pic:blipFill>
+                  <pic:spPr>
+                    <a:xfrm>
+                      <a:off x="0" y="0"/>
+                      <a:ext cx="3038899" cy="409632"/>
+                    </a:xfrm>
+                    <a:prstGeom prst="rect">
+                      <a:avLst/>
+                    </a:prstGeom>
+                  </pic:spPr>
+                </pic:pic>
+              </a:graphicData>
+            </a:graphic>
+          </wp:inline>
+        </w:drawing>
+      </w:r>
+    </w:p>
+    <w:p>
+      <w:r>
+        <w:t xml:space="preserve">Von der Kategorieübersicht aus können Sie </w:t>
+      </w:r>
+      <w:r>
+        <w:t>Kategorie übergreifend</w:t>
+      </w:r>
+      <w:r>
+        <w:t xml:space="preserve"> in allen Rezepten nach Suchbegriffen suchen. Geben Sie dafür einfach einen Suchbegriff ein, und drücken Sie die Enter-Taste. Dadurch gelangen Sie zu einer Rezeptliste mit allen Rezepten, in denen der Suchbegriff vorkommt. </w:t>
       </w:r>
     </w:p>
     <w:p>
@@ -363,33 +401,21 @@
         <w:pStyle w:val="berschrift1"/>
       </w:pPr>
       <w:r>
-        <w:t>Rezeptsuche</w:t>
+        <w:t>Bearbeiten der Kategorien und Kriterien</w:t>
       </w:r>
     </w:p>
     <w:p/>
     <w:p>
       <w:r>
-        <w:t xml:space="preserve">Von der Kategorieübersicht aus können Sie </w:t>
-      </w:r>
-      <w:r>
-        <w:t>Kategorie übergreifend</w:t>
-      </w:r>
-      <w:r>
-        <w:t xml:space="preserve"> in allen Rezepten nach Suchbegriffen suchen. Geben Sie dafür einfach einen Suchbegriff ein, und drücken Sie die Enter-Taste. Dadurch gelangen Sie zu einer Rezeptliste mit allen Rezepten, in denen der Suchbegriff vorkommt. </w:t>
-      </w:r>
-    </w:p>
-    <w:p>
-      <w:pPr>
-        <w:pStyle w:val="berschrift1"/>
-      </w:pPr>
-      <w:r>
-        <w:t>Bearbeiten der Kategorien und Kriterien</w:t>
-      </w:r>
-    </w:p>
-    <w:p/>
-    <w:p>
-      <w:r>
-        <w:t>Wechseln Sie zunächst in die richtige Übersicht, also zum Beispiel auf die Kategorieübersicht wenn Sie Kategorien bearbeiten möchten</w:t>
+        <w:t xml:space="preserve">Wechseln Sie zunächst in die richtige Übersicht, also zum Beispiel auf die </w:t>
+      </w:r>
+      <w:proofErr w:type="gramStart"/>
+      <w:r>
+        <w:t>Kategorieübersicht</w:t>
+      </w:r>
+      <w:proofErr w:type="gramEnd"/>
+      <w:r>
+        <w:t xml:space="preserve"> wenn Sie Kategorien bearbeiten möchten</w:t>
       </w:r>
       <w:r>
         <w:t>.</w:t>
@@ -428,7 +454,7 @@
                     <pic:cNvPicPr/>
                   </pic:nvPicPr>
                   <pic:blipFill>
-                    <a:blip r:embed="rId8"/>
+                    <a:blip r:embed="rId9"/>
                     <a:stretch>
                       <a:fillRect/>
                     </a:stretch>
@@ -500,7 +526,7 @@
                     <pic:cNvPicPr/>
                   </pic:nvPicPr>
                   <pic:blipFill>
-                    <a:blip r:embed="rId9"/>
+                    <a:blip r:embed="rId10"/>
                     <a:stretch>
                       <a:fillRect/>
                     </a:stretch>
@@ -540,7 +566,7 @@
                     <pic:cNvPicPr/>
                   </pic:nvPicPr>
                   <pic:blipFill>
-                    <a:blip r:embed="rId10"/>
+                    <a:blip r:embed="rId11"/>
                     <a:stretch>
                       <a:fillRect/>
                     </a:stretch>
@@ -595,7 +621,7 @@
                     <pic:cNvPicPr/>
                   </pic:nvPicPr>
                   <pic:blipFill>
-                    <a:blip r:embed="rId11"/>
+                    <a:blip r:embed="rId12"/>
                     <a:stretch>
                       <a:fillRect/>
                     </a:stretch>
@@ -657,10 +683,81 @@
           <w:noProof/>
         </w:rPr>
         <w:drawing>
-          <wp:inline distT="0" distB="0" distL="0" distR="0" wp14:anchorId="340D19C7" wp14:editId="340D19C8">
-            <wp:extent cx="5972810" cy="1788795"/>
-            <wp:effectExtent l="0" t="0" r="8890" b="1905"/>
-            <wp:docPr id="3" name="Grafik 3"/>
+          <wp:inline distT="0" distB="0" distL="0" distR="0" wp14:anchorId="6A199DCC" wp14:editId="4EE77797">
+            <wp:extent cx="5905500" cy="2203450"/>
+            <wp:effectExtent l="0" t="0" r="0" b="6350"/>
+            <wp:docPr id="6" name="Grafik 6"/>
+            <wp:cNvGraphicFramePr>
+              <a:graphicFrameLocks xmlns:a="http://schemas.openxmlformats.org/drawingml/2006/main" noChangeAspect="1"/>
+            </wp:cNvGraphicFramePr>
+            <a:graphic xmlns:a="http://schemas.openxmlformats.org/drawingml/2006/main">
+              <a:graphicData uri="http://schemas.openxmlformats.org/drawingml/2006/picture">
+                <pic:pic xmlns:pic="http://schemas.openxmlformats.org/drawingml/2006/picture">
+                  <pic:nvPicPr>
+                    <pic:cNvPr id="1" name=""/>
+                    <pic:cNvPicPr/>
+                  </pic:nvPicPr>
+                  <pic:blipFill rotWithShape="1">
+                    <a:blip r:embed="rId13"/>
+                    <a:srcRect r="1127"/>
+                    <a:stretch/>
+                  </pic:blipFill>
+                  <pic:spPr bwMode="auto">
+                    <a:xfrm>
+                      <a:off x="0" y="0"/>
+                      <a:ext cx="5905500" cy="2203450"/>
+                    </a:xfrm>
+                    <a:prstGeom prst="rect">
+                      <a:avLst/>
+                    </a:prstGeom>
+                    <a:ln>
+                      <a:noFill/>
+                    </a:ln>
+                    <a:extLst>
+                      <a:ext uri="{53640926-AAD7-44D8-BBD7-CCE9431645EC}">
+                        <a14:shadowObscured xmlns:a14="http://schemas.microsoft.com/office/drawing/2010/main"/>
+                      </a:ext>
+                    </a:extLst>
+                  </pic:spPr>
+                </pic:pic>
+              </a:graphicData>
+            </a:graphic>
+          </wp:inline>
+        </w:drawing>
+      </w:r>
+    </w:p>
+    <w:p>
+      <w:r>
+        <w:t>Sie können allerdings nur Kategorien löschen, die keine Rezepte enthalten.</w:t>
+      </w:r>
+    </w:p>
+    <w:p>
+      <w:pPr>
+        <w:pStyle w:val="berschrift1"/>
+      </w:pPr>
+      <w:r>
+        <w:t>Sekundärfunktionen</w:t>
+      </w:r>
+    </w:p>
+    <w:p/>
+    <w:p>
+      <w:r>
+        <w:t>Über das Drei-Punkte Menü gelangen Sie zu den Sekundärfunktionen.</w:t>
+      </w:r>
+    </w:p>
+    <w:p>
+      <w:pPr>
+        <w:pStyle w:val="berschrift2"/>
+      </w:pPr>
+      <w:r>
+        <w:rPr>
+          <w:noProof/>
+        </w:rPr>
+        <w:drawing>
+          <wp:inline distT="0" distB="0" distL="0" distR="0" wp14:anchorId="2188AE8F" wp14:editId="139D6D02">
+            <wp:extent cx="2324100" cy="1539241"/>
+            <wp:effectExtent l="0" t="0" r="0" b="3810"/>
+            <wp:docPr id="12" name="Grafik 12"/>
             <wp:cNvGraphicFramePr>
               <a:graphicFrameLocks xmlns:a="http://schemas.openxmlformats.org/drawingml/2006/main" noChangeAspect="1"/>
             </wp:cNvGraphicFramePr>
@@ -672,7 +769,7 @@
                     <pic:cNvPicPr/>
                   </pic:nvPicPr>
                   <pic:blipFill>
-                    <a:blip r:embed="rId12"/>
+                    <a:blip r:embed="rId14"/>
                     <a:stretch>
                       <a:fillRect/>
                     </a:stretch>
@@ -680,7 +777,7 @@
                   <pic:spPr>
                     <a:xfrm>
                       <a:off x="0" y="0"/>
-                      <a:ext cx="5972810" cy="1788795"/>
+                      <a:ext cx="2333380" cy="1545387"/>
                     </a:xfrm>
                     <a:prstGeom prst="rect">
                       <a:avLst/>
@@ -694,13 +791,13 @@
       </w:r>
     </w:p>
     <w:p>
-      <w:r>
-        <w:t>Sie können allerdings nur Kategorien löschen, die keine Rezepte enthalten.</w:t>
-      </w:r>
-    </w:p>
-    <w:p>
-      <w:pPr>
-        <w:pStyle w:val="berschrift1"/>
+      <w:pPr>
+        <w:pStyle w:val="berschrift2"/>
+      </w:pPr>
+    </w:p>
+    <w:p>
+      <w:pPr>
+        <w:pStyle w:val="berschrift2"/>
       </w:pPr>
       <w:r>
         <w:t>Einstellungen</w:t>
@@ -709,7 +806,7 @@
     <w:p/>
     <w:p>
       <w:r>
-        <w:t xml:space="preserve">Über die Funktion </w:t>
+        <w:t xml:space="preserve">In den </w:t>
       </w:r>
       <w:r>
         <w:rPr>
@@ -718,7 +815,10 @@
         <w:t>Einstellungen</w:t>
       </w:r>
       <w:r>
-        <w:t xml:space="preserve"> können Sie die folgenden Änderungen vornehmen.</w:t>
+        <w:t xml:space="preserve"> </w:t>
+      </w:r>
+      <w:r>
+        <w:t>können Sie die folgenden Änderungen vornehmen.</w:t>
       </w:r>
     </w:p>
     <w:p>
@@ -754,6 +854,10 @@
           </w:tcPr>
           <w:p>
             <w:r>
+              <w:rPr>
+                <w:noProof/>
+              </w:rPr>
+              <w:lastRenderedPageBreak/>
               <w:drawing>
                 <wp:inline distT="0" distB="0" distL="0" distR="0" wp14:anchorId="30577A40" wp14:editId="27C1E7A2">
                   <wp:extent cx="2400172" cy="1600200"/>
@@ -770,7 +874,7 @@
                           <pic:cNvPicPr/>
                         </pic:nvPicPr>
                         <pic:blipFill>
-                          <a:blip r:embed="rId13"/>
+                          <a:blip r:embed="rId15"/>
                           <a:stretch>
                             <a:fillRect/>
                           </a:stretch>
@@ -801,6 +905,9 @@
               <w:cnfStyle w:val="100000000000" w:firstRow="1" w:lastRow="0" w:firstColumn="0" w:lastColumn="0" w:oddVBand="0" w:evenVBand="0" w:oddHBand="0" w:evenHBand="0" w:firstRowFirstColumn="0" w:firstRowLastColumn="0" w:lastRowFirstColumn="0" w:lastRowLastColumn="0"/>
             </w:pPr>
             <w:r>
+              <w:rPr>
+                <w:noProof/>
+              </w:rPr>
               <w:drawing>
                 <wp:inline distT="0" distB="0" distL="0" distR="0" wp14:anchorId="625E55CD" wp14:editId="0654E6E0">
                   <wp:extent cx="2421099" cy="1614151"/>
@@ -817,7 +924,7 @@
                           <pic:cNvPicPr/>
                         </pic:nvPicPr>
                         <pic:blipFill>
-                          <a:blip r:embed="rId14"/>
+                          <a:blip r:embed="rId16"/>
                           <a:stretch>
                             <a:fillRect/>
                           </a:stretch>
@@ -915,6 +1022,308 @@
         <w:t>Diese Funktion dient der Fehleranalyse und sollte normalerweise ausgeschaltet sein.</w:t>
       </w:r>
     </w:p>
+    <w:p/>
+    <w:p>
+      <w:pPr>
+        <w:pStyle w:val="berschrift2"/>
+      </w:pPr>
+      <w:r>
+        <w:t>Daten exportieren / importieren</w:t>
+      </w:r>
+    </w:p>
+    <w:p/>
+    <w:p>
+      <w:r>
+        <w:t>Das Programm arbeitet mit den folgenden Daten:</w:t>
+      </w:r>
+    </w:p>
+    <w:p>
+      <w:pPr>
+        <w:pStyle w:val="Listenabsatz"/>
+        <w:numPr>
+          <w:ilvl w:val="0"/>
+          <w:numId w:val="3"/>
+        </w:numPr>
+      </w:pPr>
+      <w:r>
+        <w:t xml:space="preserve">Zuallererst natürlich die </w:t>
+      </w:r>
+      <w:r>
+        <w:rPr>
+          <w:i/>
+          <w:iCs/>
+        </w:rPr>
+        <w:t>Rezepte</w:t>
+      </w:r>
+      <w:r>
+        <w:t xml:space="preserve"> selbst in PDF-Format oder als „Rich Text Format“ (RTF).</w:t>
+      </w:r>
+    </w:p>
+    <w:p>
+      <w:pPr>
+        <w:pStyle w:val="Listenabsatz"/>
+        <w:numPr>
+          <w:ilvl w:val="0"/>
+          <w:numId w:val="3"/>
+        </w:numPr>
+      </w:pPr>
+      <w:r>
+        <w:rPr>
+          <w:i/>
+          <w:iCs/>
+        </w:rPr>
+        <w:t>Zusatzinformationen</w:t>
+      </w:r>
+      <w:r>
+        <w:t>: Wenn Sie ein Rezept als „zubereitet“ kennzeichnen, legt das Programm eine gleichnamige XML-Datei an, in dem u.a. diese Zusatzinformation gespeichert wird.</w:t>
+      </w:r>
+    </w:p>
+    <w:p>
+      <w:pPr>
+        <w:pStyle w:val="Listenabsatz"/>
+        <w:numPr>
+          <w:ilvl w:val="0"/>
+          <w:numId w:val="3"/>
+        </w:numPr>
+      </w:pPr>
+      <w:r>
+        <w:rPr>
+          <w:i/>
+          <w:iCs/>
+        </w:rPr>
+        <w:t>Notizen</w:t>
+      </w:r>
+      <w:r>
+        <w:t>: Sie können zu jedem Rezept, dass in PDF Format vorliegt, Notizen erfassen, die wiederum im RTF Format abgespeichert werden.</w:t>
+      </w:r>
+    </w:p>
+    <w:p>
+      <w:pPr>
+        <w:pStyle w:val="Listenabsatz"/>
+        <w:numPr>
+          <w:ilvl w:val="0"/>
+          <w:numId w:val="3"/>
+        </w:numPr>
+      </w:pPr>
+      <w:r>
+        <w:t xml:space="preserve">In der </w:t>
+      </w:r>
+      <w:r>
+        <w:rPr>
+          <w:i/>
+          <w:iCs/>
+        </w:rPr>
+        <w:t>Historie</w:t>
+      </w:r>
+      <w:r>
+        <w:t xml:space="preserve"> speichert das Programm zusätzlich, wann Sie welches Rezept zubereitet haben.</w:t>
+      </w:r>
+    </w:p>
+    <w:p>
+      <w:pPr>
+        <w:pStyle w:val="Listenabsatz"/>
+        <w:numPr>
+          <w:ilvl w:val="0"/>
+          <w:numId w:val="3"/>
+        </w:numPr>
+      </w:pPr>
+      <w:r>
+        <w:t xml:space="preserve">In der </w:t>
+      </w:r>
+      <w:r>
+        <w:rPr>
+          <w:i/>
+          <w:iCs/>
+        </w:rPr>
+        <w:t>Datenbank</w:t>
+      </w:r>
+      <w:r>
+        <w:t xml:space="preserve"> werden darüber hinaus die Kalorienangaben</w:t>
+      </w:r>
+      <w:r>
+        <w:t>, die Kriterien, und die Zuordnungen von Kriterien an die einzelnen Rezepte gespeichert.</w:t>
+      </w:r>
+    </w:p>
+    <w:p>
+      <w:r>
+        <w:t>Während die Rezepte</w:t>
+      </w:r>
+      <w:r>
+        <w:t xml:space="preserve">, </w:t>
+      </w:r>
+      <w:r>
+        <w:t xml:space="preserve">die Zusatzinformationen </w:t>
+      </w:r>
+      <w:r>
+        <w:t xml:space="preserve">und die Notizen </w:t>
+      </w:r>
+      <w:r>
+        <w:t xml:space="preserve">im </w:t>
+      </w:r>
+      <w:r>
+        <w:t>Startordner</w:t>
+      </w:r>
+      <w:r>
+        <w:t xml:space="preserve"> gespeichert werden, wird die Historie und die Datenbank </w:t>
+      </w:r>
+      <w:r>
+        <w:t>benutzerlokal abgelegt. Wenn Sie mit mehreren Benutzern oder mehreren Computern auf d</w:t>
+      </w:r>
+      <w:r>
+        <w:t>en Startordner</w:t>
+      </w:r>
+      <w:r>
+        <w:t xml:space="preserve"> zugreifen</w:t>
+      </w:r>
+      <w:r>
+        <w:t>,</w:t>
+      </w:r>
+      <w:r>
+        <w:t xml:space="preserve"> stehen somit </w:t>
+      </w:r>
+      <w:r>
+        <w:t xml:space="preserve">lediglich </w:t>
+      </w:r>
+      <w:r>
+        <w:t>die Rezepte</w:t>
+      </w:r>
+      <w:r>
+        <w:t xml:space="preserve">, die </w:t>
+      </w:r>
+      <w:r>
+        <w:t xml:space="preserve">Zusatzinformationen </w:t>
+      </w:r>
+      <w:r>
+        <w:t xml:space="preserve">und die Notizen </w:t>
+      </w:r>
+      <w:r>
+        <w:t>allen zur Verfügung.</w:t>
+      </w:r>
+    </w:p>
+    <w:p>
+      <w:r>
+        <w:t>Sie können aber auch die Historie und die Datenbank exportieren und importieren und somit auch diese Daten von Benutzer zu Benutzer oder von Computer zu Computer übertragen:</w:t>
+      </w:r>
+    </w:p>
+    <w:p>
+      <w:r>
+        <w:rPr>
+          <w:noProof/>
+        </w:rPr>
+        <w:drawing>
+          <wp:inline distT="0" distB="0" distL="0" distR="0" wp14:anchorId="43B01532" wp14:editId="17B8ABFD">
+            <wp:extent cx="2307960" cy="1743075"/>
+            <wp:effectExtent l="0" t="0" r="0" b="0"/>
+            <wp:docPr id="14" name="Grafik 14"/>
+            <wp:cNvGraphicFramePr>
+              <a:graphicFrameLocks xmlns:a="http://schemas.openxmlformats.org/drawingml/2006/main" noChangeAspect="1"/>
+            </wp:cNvGraphicFramePr>
+            <a:graphic xmlns:a="http://schemas.openxmlformats.org/drawingml/2006/main">
+              <a:graphicData uri="http://schemas.openxmlformats.org/drawingml/2006/picture">
+                <pic:pic xmlns:pic="http://schemas.openxmlformats.org/drawingml/2006/picture">
+                  <pic:nvPicPr>
+                    <pic:cNvPr id="1" name=""/>
+                    <pic:cNvPicPr/>
+                  </pic:nvPicPr>
+                  <pic:blipFill>
+                    <a:blip r:embed="rId17"/>
+                    <a:stretch>
+                      <a:fillRect/>
+                    </a:stretch>
+                  </pic:blipFill>
+                  <pic:spPr>
+                    <a:xfrm>
+                      <a:off x="0" y="0"/>
+                      <a:ext cx="2311972" cy="1746105"/>
+                    </a:xfrm>
+                    <a:prstGeom prst="rect">
+                      <a:avLst/>
+                    </a:prstGeom>
+                  </pic:spPr>
+                </pic:pic>
+              </a:graphicData>
+            </a:graphic>
+          </wp:inline>
+        </w:drawing>
+      </w:r>
+    </w:p>
+    <w:p>
+      <w:r>
+        <w:lastRenderedPageBreak/>
+        <w:t>In allen Fällen werden Sie zunächst aufgefordert, eine Datei auszuwählen. Beim Import können Sie zusätzlich entscheiden, ob Sie die Daten (Historie oder Datenbank) ersetzen wollen, oder ob sie die aktuelle</w:t>
+      </w:r>
+      <w:r>
+        <w:t>n</w:t>
+      </w:r>
+      <w:r>
+        <w:t xml:space="preserve"> und die zu importierende Daten</w:t>
+      </w:r>
+      <w:r>
+        <w:t xml:space="preserve"> zusammenführen möchten:</w:t>
+      </w:r>
+    </w:p>
+    <w:p>
+      <w:r>
+        <w:rPr>
+          <w:noProof/>
+        </w:rPr>
+        <w:drawing>
+          <wp:inline distT="0" distB="0" distL="0" distR="0" wp14:anchorId="29DC8AFD" wp14:editId="62B4EDCF">
+            <wp:extent cx="3540618" cy="3333750"/>
+            <wp:effectExtent l="0" t="0" r="3175" b="0"/>
+            <wp:docPr id="15" name="Grafik 15"/>
+            <wp:cNvGraphicFramePr>
+              <a:graphicFrameLocks xmlns:a="http://schemas.openxmlformats.org/drawingml/2006/main" noChangeAspect="1"/>
+            </wp:cNvGraphicFramePr>
+            <a:graphic xmlns:a="http://schemas.openxmlformats.org/drawingml/2006/main">
+              <a:graphicData uri="http://schemas.openxmlformats.org/drawingml/2006/picture">
+                <pic:pic xmlns:pic="http://schemas.openxmlformats.org/drawingml/2006/picture">
+                  <pic:nvPicPr>
+                    <pic:cNvPr id="1" name=""/>
+                    <pic:cNvPicPr/>
+                  </pic:nvPicPr>
+                  <pic:blipFill>
+                    <a:blip r:embed="rId18"/>
+                    <a:stretch>
+                      <a:fillRect/>
+                    </a:stretch>
+                  </pic:blipFill>
+                  <pic:spPr>
+                    <a:xfrm>
+                      <a:off x="0" y="0"/>
+                      <a:ext cx="3551156" cy="3343673"/>
+                    </a:xfrm>
+                    <a:prstGeom prst="rect">
+                      <a:avLst/>
+                    </a:prstGeom>
+                  </pic:spPr>
+                </pic:pic>
+              </a:graphicData>
+            </a:graphic>
+          </wp:inline>
+        </w:drawing>
+      </w:r>
+    </w:p>
+    <w:p/>
+    <w:p>
+      <w:pPr>
+        <w:pStyle w:val="berschrift2"/>
+      </w:pPr>
+      <w:r>
+        <w:t>Kalorienangaben ermitteln</w:t>
+      </w:r>
+    </w:p>
+    <w:p/>
+    <w:p>
+      <w:r>
+        <w:t>Die App untersucht alle Rezepte, die im PDF-Format vorliegen, nach einer Kalorienangabe in der Form „xx kcal“. Falls eine Angabe gefunden wird, wird sie in der Rezeptliste unter dem Rezept angezeigt. Die Analyse eines Rezepts erfolgt einmalig sobald das Rezept das erste Mal angezeigt wird.</w:t>
+      </w:r>
+    </w:p>
+    <w:p>
+      <w:r>
+        <w:t xml:space="preserve">Mit der Menüfunktion „Kalorienangaben ermitteln“ können Sie initial die Angaben aller Rezepte ermitteln lassen und somit die Datenbank aufbauen. Dieser Vorgang kann pro Rezept einige Sekunden in Anspruch nehmen. Sie können die Ermittlung jederzeit abbrechen und sie zu einem späteren Zeitpunkt fortsetzen. </w:t>
+      </w:r>
+    </w:p>
     <w:sectPr>
       <w:pgSz w:w="12240" w:h="15840"/>
       <w:pgMar w:top="1417" w:right="1417" w:bottom="1134" w:left="1417" w:header="720" w:footer="720" w:gutter="0"/>
@@ -926,8 +1335,121 @@
 </file>
 
 <file path=word/numbering.xml><?xml version="1.0" encoding="utf-8"?>
-<w:numbering xmlns:wpc="http://schemas.microsoft.com/office/word/2010/wordprocessingCanvas" xmlns:cx="http://schemas.microsoft.com/office/drawing/2014/chartex" xmlns:cx1="http://schemas.microsoft.com/office/drawing/2015/9/8/chartex" xmlns:cx2="http://schemas.microsoft.com/office/drawing/2015/10/21/chartex" xmlns:cx3="http://schemas.microsoft.com/office/drawing/2016/5/9/chartex" xmlns:cx4="http://schemas.microsoft.com/office/drawing/2016/5/10/chartex" xmlns:cx5="http://schemas.microsoft.com/office/drawing/2016/5/11/chartex" xmlns:cx6="http://schemas.microsoft.com/office/drawing/2016/5/12/chartex" xmlns:cx7="http://schemas.microsoft.com/office/drawing/2016/5/13/chartex" xmlns:cx8="http://schemas.microsoft.com/office/drawing/2016/5/14/chartex" xmlns:mc="http://schemas.openxmlformats.org/markup-compatibility/2006" xmlns:aink="http://schemas.microsoft.com/office/drawing/2016/ink" xmlns:am3d="http://schemas.microsoft.com/office/drawing/2017/model3d" xmlns:o="urn:schemas-microsoft-com:office:office" xmlns:r="http://schemas.openxmlformats.org/officeDocument/2006/relationships" xmlns:m="http://schemas.openxmlformats.org/officeDocument/2006/math" xmlns:v="urn:schemas-microsoft-com:vml" xmlns:wp14="http://schemas.microsoft.com/office/word/2010/wordprocessingDrawing" xmlns:wp="http://schemas.openxmlformats.org/drawingml/2006/wordprocessingDrawing" xmlns:w10="urn:schemas-microsoft-com:office:word" xmlns:w="http://schemas.openxmlformats.org/wordprocessingml/2006/main" xmlns:w14="http://schemas.microsoft.com/office/word/2010/wordml" xmlns:w15="http://schemas.microsoft.com/office/word/2012/wordml" xmlns:w16cex="http://schemas.microsoft.com/office/word/2018/wordml/cex" xmlns:w16cid="http://schemas.microsoft.com/office/word/2016/wordml/cid" xmlns:w16="http://schemas.microsoft.com/office/word/2018/wordml" xmlns:w16se="http://schemas.microsoft.com/office/word/2015/wordml/symex" xmlns:wpg="http://schemas.microsoft.com/office/word/2010/wordprocessingGroup" xmlns:wpi="http://schemas.microsoft.com/office/word/2010/wordprocessingInk" xmlns:wne="http://schemas.microsoft.com/office/word/2006/wordml" xmlns:wps="http://schemas.microsoft.com/office/word/2010/wordprocessingShape" mc:Ignorable="w14 w15 w16se w16cid w16 w16cex wp14">
+<w:numbering xmlns:wpc="http://schemas.microsoft.com/office/word/2010/wordprocessingCanvas" xmlns:cx="http://schemas.microsoft.com/office/drawing/2014/chartex" xmlns:cx1="http://schemas.microsoft.com/office/drawing/2015/9/8/chartex" xmlns:cx2="http://schemas.microsoft.com/office/drawing/2015/10/21/chartex" xmlns:cx3="http://schemas.microsoft.com/office/drawing/2016/5/9/chartex" xmlns:cx4="http://schemas.microsoft.com/office/drawing/2016/5/10/chartex" xmlns:cx5="http://schemas.microsoft.com/office/drawing/2016/5/11/chartex" xmlns:cx6="http://schemas.microsoft.com/office/drawing/2016/5/12/chartex" xmlns:cx7="http://schemas.microsoft.com/office/drawing/2016/5/13/chartex" xmlns:cx8="http://schemas.microsoft.com/office/drawing/2016/5/14/chartex" xmlns:mc="http://schemas.openxmlformats.org/markup-compatibility/2006" xmlns:aink="http://schemas.microsoft.com/office/drawing/2016/ink" xmlns:am3d="http://schemas.microsoft.com/office/drawing/2017/model3d" xmlns:o="urn:schemas-microsoft-com:office:office" xmlns:r="http://schemas.openxmlformats.org/officeDocument/2006/relationships" xmlns:m="http://schemas.openxmlformats.org/officeDocument/2006/math" xmlns:v="urn:schemas-microsoft-com:vml" xmlns:wp14="http://schemas.microsoft.com/office/word/2010/wordprocessingDrawing" xmlns:wp="http://schemas.openxmlformats.org/drawingml/2006/wordprocessingDrawing" xmlns:w10="urn:schemas-microsoft-com:office:word" xmlns:w="http://schemas.openxmlformats.org/wordprocessingml/2006/main" xmlns:w14="http://schemas.microsoft.com/office/word/2010/wordml" xmlns:w15="http://schemas.microsoft.com/office/word/2012/wordml" xmlns:w16cex="http://schemas.microsoft.com/office/word/2018/wordml/cex" xmlns:w16cid="http://schemas.microsoft.com/office/word/2016/wordml/cid" xmlns:w16="http://schemas.microsoft.com/office/word/2018/wordml" xmlns:w16sdtdh="http://schemas.microsoft.com/office/word/2020/wordml/sdtdatahash" xmlns:w16se="http://schemas.microsoft.com/office/word/2015/wordml/symex" xmlns:wpg="http://schemas.microsoft.com/office/word/2010/wordprocessingGroup" xmlns:wpi="http://schemas.microsoft.com/office/word/2010/wordprocessingInk" xmlns:wne="http://schemas.microsoft.com/office/word/2006/wordml" xmlns:wps="http://schemas.microsoft.com/office/word/2010/wordprocessingShape" mc:Ignorable="w14 w15 w16se w16cid w16 w16cex w16sdtdh wp14">
   <w:abstractNum w:abstractNumId="0" w15:restartNumberingAfterBreak="0">
+    <w:nsid w:val="01985A65"/>
+    <w:multiLevelType w:val="hybridMultilevel"/>
+    <w:tmpl w:val="28AA6086"/>
+    <w:lvl w:ilvl="0" w:tplc="04070001">
+      <w:start w:val="1"/>
+      <w:numFmt w:val="bullet"/>
+      <w:lvlText w:val=""/>
+      <w:lvlJc w:val="left"/>
+      <w:pPr>
+        <w:ind w:left="720" w:hanging="360"/>
+      </w:pPr>
+      <w:rPr>
+        <w:rFonts w:ascii="Symbol" w:hAnsi="Symbol" w:hint="default"/>
+      </w:rPr>
+    </w:lvl>
+    <w:lvl w:ilvl="1" w:tplc="04070003" w:tentative="1">
+      <w:start w:val="1"/>
+      <w:numFmt w:val="bullet"/>
+      <w:lvlText w:val="o"/>
+      <w:lvlJc w:val="left"/>
+      <w:pPr>
+        <w:ind w:left="1440" w:hanging="360"/>
+      </w:pPr>
+      <w:rPr>
+        <w:rFonts w:ascii="Courier New" w:hAnsi="Courier New" w:cs="Courier New" w:hint="default"/>
+      </w:rPr>
+    </w:lvl>
+    <w:lvl w:ilvl="2" w:tplc="04070005" w:tentative="1">
+      <w:start w:val="1"/>
+      <w:numFmt w:val="bullet"/>
+      <w:lvlText w:val=""/>
+      <w:lvlJc w:val="left"/>
+      <w:pPr>
+        <w:ind w:left="2160" w:hanging="360"/>
+      </w:pPr>
+      <w:rPr>
+        <w:rFonts w:ascii="Wingdings" w:hAnsi="Wingdings" w:hint="default"/>
+      </w:rPr>
+    </w:lvl>
+    <w:lvl w:ilvl="3" w:tplc="04070001" w:tentative="1">
+      <w:start w:val="1"/>
+      <w:numFmt w:val="bullet"/>
+      <w:lvlText w:val=""/>
+      <w:lvlJc w:val="left"/>
+      <w:pPr>
+        <w:ind w:left="2880" w:hanging="360"/>
+      </w:pPr>
+      <w:rPr>
+        <w:rFonts w:ascii="Symbol" w:hAnsi="Symbol" w:hint="default"/>
+      </w:rPr>
+    </w:lvl>
+    <w:lvl w:ilvl="4" w:tplc="04070003" w:tentative="1">
+      <w:start w:val="1"/>
+      <w:numFmt w:val="bullet"/>
+      <w:lvlText w:val="o"/>
+      <w:lvlJc w:val="left"/>
+      <w:pPr>
+        <w:ind w:left="3600" w:hanging="360"/>
+      </w:pPr>
+      <w:rPr>
+        <w:rFonts w:ascii="Courier New" w:hAnsi="Courier New" w:cs="Courier New" w:hint="default"/>
+      </w:rPr>
+    </w:lvl>
+    <w:lvl w:ilvl="5" w:tplc="04070005" w:tentative="1">
+      <w:start w:val="1"/>
+      <w:numFmt w:val="bullet"/>
+      <w:lvlText w:val=""/>
+      <w:lvlJc w:val="left"/>
+      <w:pPr>
+        <w:ind w:left="4320" w:hanging="360"/>
+      </w:pPr>
+      <w:rPr>
+        <w:rFonts w:ascii="Wingdings" w:hAnsi="Wingdings" w:hint="default"/>
+      </w:rPr>
+    </w:lvl>
+    <w:lvl w:ilvl="6" w:tplc="04070001" w:tentative="1">
+      <w:start w:val="1"/>
+      <w:numFmt w:val="bullet"/>
+      <w:lvlText w:val=""/>
+      <w:lvlJc w:val="left"/>
+      <w:pPr>
+        <w:ind w:left="5040" w:hanging="360"/>
+      </w:pPr>
+      <w:rPr>
+        <w:rFonts w:ascii="Symbol" w:hAnsi="Symbol" w:hint="default"/>
+      </w:rPr>
+    </w:lvl>
+    <w:lvl w:ilvl="7" w:tplc="04070003" w:tentative="1">
+      <w:start w:val="1"/>
+      <w:numFmt w:val="bullet"/>
+      <w:lvlText w:val="o"/>
+      <w:lvlJc w:val="left"/>
+      <w:pPr>
+        <w:ind w:left="5760" w:hanging="360"/>
+      </w:pPr>
+      <w:rPr>
+        <w:rFonts w:ascii="Courier New" w:hAnsi="Courier New" w:cs="Courier New" w:hint="default"/>
+      </w:rPr>
+    </w:lvl>
+    <w:lvl w:ilvl="8" w:tplc="04070005" w:tentative="1">
+      <w:start w:val="1"/>
+      <w:numFmt w:val="bullet"/>
+      <w:lvlText w:val=""/>
+      <w:lvlJc w:val="left"/>
+      <w:pPr>
+        <w:ind w:left="6480" w:hanging="360"/>
+      </w:pPr>
+      <w:rPr>
+        <w:rFonts w:ascii="Wingdings" w:hAnsi="Wingdings" w:hint="default"/>
+      </w:rPr>
+    </w:lvl>
+  </w:abstractNum>
+  <w:abstractNum w:abstractNumId="1" w15:restartNumberingAfterBreak="0">
     <w:nsid w:val="55DE704B"/>
     <w:multiLevelType w:val="hybridMultilevel"/>
     <w:tmpl w:val="6F22D7DA"/>
@@ -1040,7 +1562,7 @@
       </w:rPr>
     </w:lvl>
   </w:abstractNum>
-  <w:abstractNum w:abstractNumId="1" w15:restartNumberingAfterBreak="0">
+  <w:abstractNum w:abstractNumId="2" w15:restartNumberingAfterBreak="0">
     <w:nsid w:val="7EC04CF4"/>
     <w:multiLevelType w:val="hybridMultilevel"/>
     <w:tmpl w:val="E8D25A7E"/>
@@ -1154,16 +1676,19 @@
     </w:lvl>
   </w:abstractNum>
   <w:num w:numId="1">
-    <w:abstractNumId w:val="0"/>
+    <w:abstractNumId w:val="1"/>
   </w:num>
   <w:num w:numId="2">
-    <w:abstractNumId w:val="1"/>
+    <w:abstractNumId w:val="2"/>
+  </w:num>
+  <w:num w:numId="3">
+    <w:abstractNumId w:val="0"/>
   </w:num>
 </w:numbering>
 </file>
 
 <file path=word/styles.xml><?xml version="1.0" encoding="utf-8"?>
-<w:styles xmlns:mc="http://schemas.openxmlformats.org/markup-compatibility/2006" xmlns:r="http://schemas.openxmlformats.org/officeDocument/2006/relationships" xmlns:w="http://schemas.openxmlformats.org/wordprocessingml/2006/main" xmlns:w14="http://schemas.microsoft.com/office/word/2010/wordml" xmlns:w15="http://schemas.microsoft.com/office/word/2012/wordml" xmlns:w16cex="http://schemas.microsoft.com/office/word/2018/wordml/cex" xmlns:w16cid="http://schemas.microsoft.com/office/word/2016/wordml/cid" xmlns:w16="http://schemas.microsoft.com/office/word/2018/wordml" xmlns:w16se="http://schemas.microsoft.com/office/word/2015/wordml/symex" mc:Ignorable="w14 w15 w16se w16cid w16 w16cex">
+<w:styles xmlns:mc="http://schemas.openxmlformats.org/markup-compatibility/2006" xmlns:r="http://schemas.openxmlformats.org/officeDocument/2006/relationships" xmlns:w="http://schemas.openxmlformats.org/wordprocessingml/2006/main" xmlns:w14="http://schemas.microsoft.com/office/word/2010/wordml" xmlns:w15="http://schemas.microsoft.com/office/word/2012/wordml" xmlns:w16cex="http://schemas.microsoft.com/office/word/2018/wordml/cex" xmlns:w16cid="http://schemas.microsoft.com/office/word/2016/wordml/cid" xmlns:w16="http://schemas.microsoft.com/office/word/2018/wordml" xmlns:w16sdtdh="http://schemas.microsoft.com/office/word/2020/wordml/sdtdatahash" xmlns:w16se="http://schemas.microsoft.com/office/word/2015/wordml/symex" mc:Ignorable="w14 w15 w16se w16cid w16 w16cex w16sdtdh">
   <w:docDefaults>
     <w:rPrDefault>
       <w:rPr>
@@ -1283,6 +1808,7 @@
     <w:lsdException w:name="HTML Sample" w:semiHidden="1" w:unhideWhenUsed="1"/>
     <w:lsdException w:name="HTML Typewriter" w:semiHidden="1" w:unhideWhenUsed="1"/>
     <w:lsdException w:name="HTML Variable" w:semiHidden="1" w:unhideWhenUsed="1"/>
+    <w:lsdException w:name="Normal Table" w:semiHidden="1" w:unhideWhenUsed="1"/>
     <w:lsdException w:name="annotation subject" w:semiHidden="1" w:unhideWhenUsed="1"/>
     <w:lsdException w:name="No List" w:semiHidden="1" w:unhideWhenUsed="1"/>
     <w:lsdException w:name="Outline List 1" w:semiHidden="1" w:unhideWhenUsed="1"/>
@@ -1325,8 +1851,11 @@
     <w:lsdException w:name="Table Contemporary" w:semiHidden="1" w:unhideWhenUsed="1"/>
     <w:lsdException w:name="Table Elegant" w:semiHidden="1" w:unhideWhenUsed="1"/>
     <w:lsdException w:name="Table Professional" w:semiHidden="1" w:unhideWhenUsed="1"/>
+    <w:lsdException w:name="Table Subtle 1" w:semiHidden="1" w:unhideWhenUsed="1"/>
     <w:lsdException w:name="Table Subtle 2" w:semiHidden="1" w:unhideWhenUsed="1"/>
     <w:lsdException w:name="Table Web 1" w:semiHidden="1" w:unhideWhenUsed="1"/>
+    <w:lsdException w:name="Table Web 2" w:semiHidden="1" w:unhideWhenUsed="1"/>
+    <w:lsdException w:name="Table Web 3" w:semiHidden="1" w:unhideWhenUsed="1"/>
     <w:lsdException w:name="Balloon Text" w:semiHidden="1" w:unhideWhenUsed="1"/>
     <w:lsdException w:name="Table Grid" w:uiPriority="39"/>
     <w:lsdException w:name="Table Theme" w:semiHidden="1" w:unhideWhenUsed="1"/>

</xml_diff>